<commit_message>
Entrega Final - laboratorio 3
</commit_message>
<xml_diff>
--- a/Docs/Observaciones-Lab 3.docx
+++ b/Docs/Observaciones-Lab 3.docx
@@ -1,13 +1,19 @@
 
 <file path=word/document.xml><?xml version="1.0" encoding="utf-8"?>
-<w:document xmlns:wpc="http://schemas.microsoft.com/office/word/2010/wordprocessingCanvas" xmlns:cx="http://schemas.microsoft.com/office/drawing/2014/chartex" xmlns:cx1="http://schemas.microsoft.com/office/drawing/2015/9/8/chartex" xmlns:cx2="http://schemas.microsoft.com/office/drawing/2015/10/21/chartex" xmlns:cx3="http://schemas.microsoft.com/office/drawing/2016/5/9/chartex" xmlns:cx4="http://schemas.microsoft.com/office/drawing/2016/5/10/chartex" xmlns:cx5="http://schemas.microsoft.com/office/drawing/2016/5/11/chartex" xmlns:cx6="http://schemas.microsoft.com/office/drawing/2016/5/12/chartex" xmlns:cx7="http://schemas.microsoft.com/office/drawing/2016/5/13/chartex" xmlns:cx8="http://schemas.microsoft.com/office/drawing/2016/5/14/chartex" xmlns:mc="http://schemas.openxmlformats.org/markup-compatibility/2006" xmlns:aink="http://schemas.microsoft.com/office/drawing/2016/ink" xmlns:am3d="http://schemas.microsoft.com/office/drawing/2017/model3d" xmlns:o="urn:schemas-microsoft-com:office:office" xmlns:r="http://schemas.openxmlformats.org/officeDocument/2006/relationships" xmlns:m="http://schemas.openxmlformats.org/officeDocument/2006/math" xmlns:v="urn:schemas-microsoft-com:vml" xmlns:wp14="http://schemas.microsoft.com/office/word/2010/wordprocessingDrawing" xmlns:wp="http://schemas.openxmlformats.org/drawingml/2006/wordprocessingDrawing" xmlns:w10="urn:schemas-microsoft-com:office:word" xmlns:w="http://schemas.openxmlformats.org/wordprocessingml/2006/main" xmlns:w14="http://schemas.microsoft.com/office/word/2010/wordml" xmlns:w15="http://schemas.microsoft.com/office/word/2012/wordml" xmlns:w16cex="http://schemas.microsoft.com/office/word/2018/wordml/cex" xmlns:w16cid="http://schemas.microsoft.com/office/word/2016/wordml/cid" xmlns:w16="http://schemas.microsoft.com/office/word/2018/wordml" xmlns:w16se="http://schemas.microsoft.com/office/word/2015/wordml/symex" xmlns:wpg="http://schemas.microsoft.com/office/word/2010/wordprocessingGroup" xmlns:wpi="http://schemas.microsoft.com/office/word/2010/wordprocessingInk" xmlns:wne="http://schemas.microsoft.com/office/word/2006/wordml" xmlns:wps="http://schemas.microsoft.com/office/word/2010/wordprocessingShape" mc:Ignorable="w14 w15 w16se w16cid w16 w16cex wp14">
+<w:document xmlns:wpc="http://schemas.microsoft.com/office/word/2010/wordprocessingCanvas" xmlns:cx="http://schemas.microsoft.com/office/drawing/2014/chartex" xmlns:cx1="http://schemas.microsoft.com/office/drawing/2015/9/8/chartex" xmlns:cx2="http://schemas.microsoft.com/office/drawing/2015/10/21/chartex" xmlns:cx3="http://schemas.microsoft.com/office/drawing/2016/5/9/chartex" xmlns:cx4="http://schemas.microsoft.com/office/drawing/2016/5/10/chartex" xmlns:cx5="http://schemas.microsoft.com/office/drawing/2016/5/11/chartex" xmlns:cx6="http://schemas.microsoft.com/office/drawing/2016/5/12/chartex" xmlns:cx7="http://schemas.microsoft.com/office/drawing/2016/5/13/chartex" xmlns:cx8="http://schemas.microsoft.com/office/drawing/2016/5/14/chartex" xmlns:mc="http://schemas.openxmlformats.org/markup-compatibility/2006" xmlns:aink="http://schemas.microsoft.com/office/drawing/2016/ink" xmlns:am3d="http://schemas.microsoft.com/office/drawing/2017/model3d" xmlns:o="urn:schemas-microsoft-com:office:office" xmlns:r="http://schemas.openxmlformats.org/officeDocument/2006/relationships" xmlns:m="http://schemas.openxmlformats.org/officeDocument/2006/math" xmlns:v="urn:schemas-microsoft-com:vml" xmlns:wp14="http://schemas.microsoft.com/office/word/2010/wordprocessingDrawing" xmlns:wp="http://schemas.openxmlformats.org/drawingml/2006/wordprocessingDrawing" xmlns:w10="urn:schemas-microsoft-com:office:word" xmlns:w="http://schemas.openxmlformats.org/wordprocessingml/2006/main" xmlns:w14="http://schemas.microsoft.com/office/word/2010/wordml" xmlns:w15="http://schemas.microsoft.com/office/word/2012/wordml" xmlns:w16cex="http://schemas.microsoft.com/office/word/2018/wordml/cex" xmlns:w16cid="http://schemas.microsoft.com/office/word/2016/wordml/cid" xmlns:w16="http://schemas.microsoft.com/office/word/2018/wordml" xmlns:w16sdtdh="http://schemas.microsoft.com/office/word/2020/wordml/sdtdatahash" xmlns:w16se="http://schemas.microsoft.com/office/word/2015/wordml/symex" xmlns:wpg="http://schemas.microsoft.com/office/word/2010/wordprocessingGroup" xmlns:wpi="http://schemas.microsoft.com/office/word/2010/wordprocessingInk" xmlns:wne="http://schemas.microsoft.com/office/word/2006/wordml" xmlns:wps="http://schemas.microsoft.com/office/word/2010/wordprocessingShape" mc:Ignorable="w14 w15 w16se w16cid w16 w16cex w16sdtdh wp14">
   <w:body>
     <w:p>
       <w:pPr>
         <w:pStyle w:val="Title"/>
         <w:jc w:val="center"/>
-      </w:pPr>
-      <w:r>
+        <w:rPr>
+          <w:lang w:val="es-CO"/>
+        </w:rPr>
+      </w:pPr>
+      <w:r>
+        <w:rPr>
+          <w:lang w:val="es-CO"/>
+        </w:rPr>
         <w:t>OBSERVACIONES DEL LA PRACTICA</w:t>
       </w:r>
     </w:p>
@@ -41,7 +47,13 @@
         <w:rPr>
           <w:lang w:val="es-419"/>
         </w:rPr>
-        <w:t>Cod XXXX</w:t>
+        <w:t xml:space="preserve">Cod </w:t>
+      </w:r>
+      <w:r>
+        <w:rPr>
+          <w:lang w:val="es-419"/>
+        </w:rPr>
+        <w:t>201912123</w:t>
       </w:r>
     </w:p>
     <w:p>
@@ -62,7 +74,19 @@
         <w:rPr>
           <w:lang w:val="es-419"/>
         </w:rPr>
-        <w:t>2 Cod XXXX</w:t>
+        <w:t xml:space="preserve">2 </w:t>
+      </w:r>
+      <w:r>
+        <w:rPr>
+          <w:lang w:val="es-419"/>
+        </w:rPr>
+        <w:t xml:space="preserve">Cod </w:t>
+      </w:r>
+      <w:r>
+        <w:rPr>
+          <w:lang w:val="es-419"/>
+        </w:rPr>
+        <w:t>201911107</w:t>
       </w:r>
     </w:p>
     <w:p>
@@ -113,6 +137,105 @@
     </w:p>
     <w:p>
       <w:pPr>
+        <w:ind w:firstLine="360"/>
+        <w:jc w:val="both"/>
+        <w:rPr>
+          <w:lang w:val="es-CO"/>
+        </w:rPr>
+      </w:pPr>
+      <w:r>
+        <w:rPr>
+          <w:lang w:val="es-CO"/>
+        </w:rPr>
+        <w:t xml:space="preserve">Los mecanismos de interacción Input que el usuario pide son 5 opciones: </w:t>
+      </w:r>
+    </w:p>
+    <w:p>
+      <w:pPr>
+        <w:ind w:left="360"/>
+        <w:jc w:val="both"/>
+        <w:rPr>
+          <w:lang w:val="es-CO"/>
+        </w:rPr>
+      </w:pPr>
+      <w:r>
+        <w:rPr>
+          <w:lang w:val="es-CO"/>
+        </w:rPr>
+        <w:t>Cargar la información en el catálogo, consultar los top x libros por promedio</w:t>
+      </w:r>
+      <w:r>
+        <w:rPr>
+          <w:lang w:val="es-CO"/>
+        </w:rPr>
+        <w:t>,c</w:t>
+      </w:r>
+      <w:r>
+        <w:rPr>
+          <w:lang w:val="es-CO"/>
+        </w:rPr>
+        <w:t xml:space="preserve">onsultar los libros de un autor, libros por género y salir. Dependiendo de lo </w:t>
+      </w:r>
+      <w:r>
+        <w:rPr>
+          <w:lang w:val="es-CO"/>
+        </w:rPr>
+        <w:t xml:space="preserve"> </w:t>
+      </w:r>
+      <w:r>
+        <w:rPr>
+          <w:lang w:val="es-CO"/>
+        </w:rPr>
+        <w:t>que se elija, se pregunta por el top x, el nombre del autor o la etiqueta del libro.</w:t>
+      </w:r>
+    </w:p>
+    <w:p>
+      <w:pPr>
+        <w:pStyle w:val="ListParagraph"/>
+        <w:ind w:left="360"/>
+        <w:rPr>
+          <w:lang w:val="es-CO"/>
+        </w:rPr>
+      </w:pPr>
+      <w:r>
+        <w:rPr>
+          <w:lang w:val="es-CO"/>
+        </w:rPr>
+        <w:t>Los outputs muestran la información de los archivos (cantidad de libros, autores, géneros y Asociación de géneros)</w:t>
+      </w:r>
+    </w:p>
+    <w:p>
+      <w:pPr>
+        <w:pStyle w:val="ListParagraph"/>
+        <w:ind w:left="360"/>
+        <w:rPr>
+          <w:lang w:val="es-CO"/>
+        </w:rPr>
+      </w:pPr>
+      <w:r>
+        <w:rPr>
+          <w:lang w:val="es-CO"/>
+        </w:rPr>
+        <w:t>T</w:t>
+      </w:r>
+      <w:r>
+        <w:rPr>
+          <w:lang w:val="es-CO"/>
+        </w:rPr>
+        <w:t xml:space="preserve">ambién muestra los libros primero por el título, luego por el ISBN y el rating. </w:t>
+      </w:r>
+    </w:p>
+    <w:p>
+      <w:pPr>
+        <w:pStyle w:val="ListParagraph"/>
+        <w:ind w:left="360"/>
+        <w:rPr>
+          <w:lang w:val="es-CO"/>
+        </w:rPr>
+      </w:pPr>
+    </w:p>
+    <w:p>
+      <w:pPr>
         <w:pStyle w:val="ListParagraph"/>
         <w:numPr>
           <w:ilvl w:val="0"/>
@@ -132,6 +255,7 @@
         </w:rPr>
         <w:t xml:space="preserve">¿Cómo se almacenan los datos de </w:t>
       </w:r>
+      <w:proofErr w:type="spellStart"/>
       <w:r>
         <w:rPr>
           <w:rFonts w:ascii="Dax-Regular" w:hAnsi="Dax-Regular"/>
@@ -141,6 +265,7 @@
         </w:rPr>
         <w:t>GoodReads</w:t>
       </w:r>
+      <w:proofErr w:type="spellEnd"/>
       <w:r>
         <w:rPr>
           <w:rFonts w:ascii="Dax-Regular" w:hAnsi="Dax-Regular"/>
@@ -164,6 +289,30 @@
         </w:rPr>
         <w:t>?</w:t>
       </w:r>
+    </w:p>
+    <w:p>
+      <w:pPr>
+        <w:pStyle w:val="ListParagraph"/>
+        <w:ind w:left="360"/>
+        <w:rPr>
+          <w:lang w:val="es-CO"/>
+        </w:rPr>
+      </w:pPr>
+      <w:r>
+        <w:rPr>
+          <w:lang w:val="es-CO"/>
+        </w:rPr>
+        <w:t>Se almacenan en 3 ARRAY_LIST, uno para libros, uno para géneros y otro para autores.</w:t>
+      </w:r>
+    </w:p>
+    <w:p>
+      <w:pPr>
+        <w:pStyle w:val="ListParagraph"/>
+        <w:ind w:left="360"/>
+        <w:rPr>
+          <w:lang w:val="es-CO"/>
+        </w:rPr>
+      </w:pPr>
     </w:p>
     <w:p>
       <w:pPr>
@@ -172,52 +321,244 @@
           <w:ilvl w:val="0"/>
           <w:numId w:val="1"/>
         </w:numPr>
-        <w:spacing w:after="0"/>
-        <w:jc w:val="both"/>
-        <w:rPr>
-          <w:rFonts w:ascii="Dax-Regular" w:hAnsi="Dax-Regular"/>
-          <w:lang w:val="es-419"/>
-        </w:rPr>
-      </w:pPr>
-      <w:r>
-        <w:rPr>
-          <w:rFonts w:ascii="Dax-Regular" w:hAnsi="Dax-Regular"/>
-          <w:lang w:val="es-419"/>
-        </w:rPr>
-        <w:t xml:space="preserve">¿Cuáles son las funciones que comunican el el </w:t>
-      </w:r>
-      <w:r>
-        <w:rPr>
-          <w:rFonts w:ascii="Consolas" w:hAnsi="Consolas"/>
+        <w:rPr>
+          <w:lang w:val="es-CO"/>
+        </w:rPr>
+      </w:pPr>
+      <w:r>
+        <w:rPr>
+          <w:lang w:val="es-CO"/>
+        </w:rPr>
+        <w:t xml:space="preserve">¿Cuáles son las funciones que comunican el </w:t>
+      </w:r>
+      <w:r>
+        <w:rPr>
           <w:b/>
           <w:bCs/>
-          <w:lang w:val="es-419"/>
-        </w:rPr>
-        <w:t xml:space="preserve">view.py </w:t>
-      </w:r>
-      <w:r>
-        <w:rPr>
-          <w:rFonts w:ascii="Dax-Regular" w:hAnsi="Dax-Regular"/>
-          <w:lang w:val="es-419"/>
-        </w:rPr>
-        <w:t>y el</w:t>
-      </w:r>
-      <w:r>
-        <w:rPr>
-          <w:rFonts w:ascii="Consolas" w:hAnsi="Consolas"/>
+          <w:lang w:val="es-CO"/>
+        </w:rPr>
+        <w:t>view.py</w:t>
+      </w:r>
+      <w:r>
+        <w:rPr>
+          <w:lang w:val="es-CO"/>
+        </w:rPr>
+        <w:t xml:space="preserve"> y el </w:t>
+      </w:r>
+      <w:r>
+        <w:rPr>
           <w:b/>
           <w:bCs/>
-          <w:lang w:val="es-419"/>
-        </w:rPr>
-        <w:t xml:space="preserve"> model.py</w:t>
-      </w:r>
-      <w:r>
-        <w:rPr>
-          <w:rFonts w:ascii="Dax-Regular" w:hAnsi="Dax-Regular"/>
-          <w:lang w:val="es-419"/>
+          <w:lang w:val="es-CO"/>
+        </w:rPr>
+        <w:t>model.py</w:t>
+      </w:r>
+      <w:r>
+        <w:rPr>
+          <w:lang w:val="es-CO"/>
         </w:rPr>
         <w:t>?</w:t>
       </w:r>
+    </w:p>
+    <w:p>
+      <w:pPr>
+        <w:ind w:left="360"/>
+        <w:rPr>
+          <w:lang w:val="es-CO"/>
+        </w:rPr>
+      </w:pPr>
+      <w:r>
+        <w:rPr>
+          <w:lang w:val="es-CO"/>
+        </w:rPr>
+        <w:t>Inicialización del Catálogo de libros</w:t>
+      </w:r>
+      <w:r>
+        <w:rPr>
+          <w:lang w:val="es-CO"/>
+        </w:rPr>
+        <w:t>:</w:t>
+      </w:r>
+    </w:p>
+    <w:p>
+      <w:pPr>
+        <w:ind w:left="360"/>
+        <w:rPr>
+          <w:lang w:val="es-CO"/>
+        </w:rPr>
+      </w:pPr>
+      <w:r>
+        <w:rPr>
+          <w:lang w:val="es-CO"/>
+        </w:rPr>
+        <w:t>initCatalog()</w:t>
+      </w:r>
+    </w:p>
+    <w:p>
+      <w:pPr>
+        <w:ind w:left="360"/>
+        <w:rPr>
+          <w:lang w:val="es-CO"/>
+        </w:rPr>
+      </w:pPr>
+      <w:r>
+        <w:rPr>
+          <w:lang w:val="es-CO"/>
+        </w:rPr>
+        <w:t>Funciones para la carga de datos</w:t>
+      </w:r>
+      <w:r>
+        <w:rPr>
+          <w:lang w:val="es-CO"/>
+        </w:rPr>
+        <w:t>:</w:t>
+      </w:r>
+    </w:p>
+    <w:p>
+      <w:pPr>
+        <w:ind w:left="360"/>
+      </w:pPr>
+      <w:r>
+        <w:t>loadData(catalog)</w:t>
+      </w:r>
+    </w:p>
+    <w:p>
+      <w:pPr>
+        <w:ind w:left="360"/>
+      </w:pPr>
+      <w:r>
+        <w:t>loadBooks(catalog)</w:t>
+      </w:r>
+    </w:p>
+    <w:p>
+      <w:pPr>
+        <w:ind w:left="360"/>
+      </w:pPr>
+      <w:r>
+        <w:t>loadTags(catalog)</w:t>
+      </w:r>
+    </w:p>
+    <w:p>
+      <w:pPr>
+        <w:ind w:left="360"/>
+        <w:rPr>
+          <w:lang w:val="es-CO"/>
+        </w:rPr>
+      </w:pPr>
+      <w:r>
+        <w:rPr>
+          <w:lang w:val="es-CO"/>
+        </w:rPr>
+        <w:t>loadBooksTags(catalog)</w:t>
+      </w:r>
+    </w:p>
+    <w:p>
+      <w:pPr>
+        <w:ind w:left="360"/>
+        <w:rPr>
+          <w:lang w:val="es-CO"/>
+        </w:rPr>
+      </w:pPr>
+      <w:r>
+        <w:rPr>
+          <w:lang w:val="es-CO"/>
+        </w:rPr>
+        <w:t>sortBooks(catalog)</w:t>
+      </w:r>
+    </w:p>
+    <w:p>
+      <w:pPr>
+        <w:ind w:left="360"/>
+        <w:rPr>
+          <w:lang w:val="es-CO"/>
+        </w:rPr>
+      </w:pPr>
+      <w:r>
+        <w:rPr>
+          <w:lang w:val="es-CO"/>
+        </w:rPr>
+        <w:t>Funciones de ordenamiento</w:t>
+      </w:r>
+      <w:r>
+        <w:rPr>
+          <w:lang w:val="es-CO"/>
+        </w:rPr>
+        <w:t>:</w:t>
+      </w:r>
+    </w:p>
+    <w:p>
+      <w:pPr>
+        <w:ind w:left="360"/>
+        <w:rPr>
+          <w:lang w:val="es-CO"/>
+        </w:rPr>
+      </w:pPr>
+      <w:r>
+        <w:rPr>
+          <w:lang w:val="es-CO"/>
+        </w:rPr>
+        <w:t>sortBooks(catalog)</w:t>
+      </w:r>
+    </w:p>
+    <w:p>
+      <w:pPr>
+        <w:ind w:left="360"/>
+        <w:rPr>
+          <w:lang w:val="es-CO"/>
+        </w:rPr>
+      </w:pPr>
+      <w:r>
+        <w:rPr>
+          <w:lang w:val="es-CO"/>
+        </w:rPr>
+        <w:t>Funciones de consulta sobre el catálogo</w:t>
+      </w:r>
+      <w:r>
+        <w:rPr>
+          <w:lang w:val="es-CO"/>
+        </w:rPr>
+        <w:t>:</w:t>
+      </w:r>
+    </w:p>
+    <w:p>
+      <w:pPr>
+        <w:ind w:left="360"/>
+      </w:pPr>
+      <w:r>
+        <w:t>getBooksByAuthor(catalog, authorname)</w:t>
+      </w:r>
+    </w:p>
+    <w:p>
+      <w:pPr>
+        <w:ind w:left="360"/>
+      </w:pPr>
+      <w:r>
+        <w:t>getBestBooks(catalog, number)</w:t>
+      </w:r>
+    </w:p>
+    <w:p>
+      <w:pPr>
+        <w:ind w:left="360"/>
+      </w:pPr>
+      <w:r>
+        <w:t>ountBooksByTag(catalog, tag)</w:t>
+      </w:r>
+    </w:p>
+    <w:p>
+      <w:pPr>
+        <w:ind w:left="360"/>
+      </w:pPr>
+    </w:p>
+    <w:p>
+      <w:pPr>
+        <w:pStyle w:val="ListParagraph"/>
+        <w:spacing w:after="0"/>
+        <w:ind w:left="360"/>
+        <w:jc w:val="both"/>
+        <w:rPr>
+          <w:rFonts w:ascii="Dax-Regular" w:hAnsi="Dax-Regular"/>
+        </w:rPr>
+      </w:pPr>
     </w:p>
     <w:p>
       <w:pPr>
@@ -237,8 +578,132 @@
           <w:rFonts w:ascii="Dax-Regular" w:hAnsi="Dax-Regular"/>
           <w:lang w:val="es-419"/>
         </w:rPr>
+        <w:lastRenderedPageBreak/>
         <w:t>¿Cómo se crea una lista?</w:t>
       </w:r>
+    </w:p>
+    <w:p>
+      <w:pPr>
+        <w:pStyle w:val="ListParagraph"/>
+        <w:ind w:left="360"/>
+        <w:rPr>
+          <w:lang w:val="es-CO"/>
+        </w:rPr>
+      </w:pPr>
+      <w:r>
+        <w:rPr>
+          <w:lang w:val="es-CO"/>
+        </w:rPr>
+        <w:t xml:space="preserve">Para crear una lista, en list.py hay una función que se llama </w:t>
+      </w:r>
+      <w:proofErr w:type="spellStart"/>
+      <w:r>
+        <w:rPr>
+          <w:lang w:val="es-CO"/>
+        </w:rPr>
+        <w:t>newlist</w:t>
+      </w:r>
+      <w:proofErr w:type="spellEnd"/>
+      <w:r>
+        <w:rPr>
+          <w:lang w:val="es-CO"/>
+        </w:rPr>
+        <w:t xml:space="preserve">, la cual pide: </w:t>
+      </w:r>
+    </w:p>
+    <w:p>
+      <w:pPr>
+        <w:pStyle w:val="ListParagraph"/>
+        <w:ind w:left="360"/>
+        <w:rPr>
+          <w:lang w:val="es-CO"/>
+        </w:rPr>
+      </w:pPr>
+      <w:r>
+        <w:rPr>
+          <w:lang w:val="es-CO"/>
+        </w:rPr>
+        <w:t xml:space="preserve">El </w:t>
+      </w:r>
+      <w:proofErr w:type="spellStart"/>
+      <w:r>
+        <w:rPr>
+          <w:lang w:val="es-CO"/>
+        </w:rPr>
+        <w:t>datastructure</w:t>
+      </w:r>
+      <w:proofErr w:type="spellEnd"/>
+      <w:r>
+        <w:rPr>
+          <w:lang w:val="es-CO"/>
+        </w:rPr>
+        <w:t xml:space="preserve"> que es el tipo de estructura de datos que se va a utilizar, que puede ser ARRAY_LIST y SINGLE_LINKED. además, tiene </w:t>
+      </w:r>
+      <w:proofErr w:type="spellStart"/>
+      <w:r>
+        <w:rPr>
+          <w:lang w:val="es-CO"/>
+        </w:rPr>
+        <w:t>cmpfunction</w:t>
+      </w:r>
+      <w:proofErr w:type="spellEnd"/>
+      <w:r>
+        <w:rPr>
+          <w:lang w:val="es-CO"/>
+        </w:rPr>
+        <w:t xml:space="preserve">, </w:t>
+      </w:r>
+      <w:proofErr w:type="spellStart"/>
+      <w:r>
+        <w:rPr>
+          <w:lang w:val="es-CO"/>
+        </w:rPr>
+        <w:t>key</w:t>
+      </w:r>
+      <w:proofErr w:type="spellEnd"/>
+      <w:r>
+        <w:rPr>
+          <w:lang w:val="es-CO"/>
+        </w:rPr>
+        <w:t xml:space="preserve">, </w:t>
+      </w:r>
+      <w:proofErr w:type="spellStart"/>
+      <w:r>
+        <w:rPr>
+          <w:lang w:val="es-CO"/>
+        </w:rPr>
+        <w:t>filename</w:t>
+      </w:r>
+      <w:proofErr w:type="spellEnd"/>
+      <w:r>
+        <w:rPr>
+          <w:lang w:val="es-CO"/>
+        </w:rPr>
+        <w:t xml:space="preserve"> y </w:t>
+      </w:r>
+      <w:proofErr w:type="spellStart"/>
+      <w:r>
+        <w:rPr>
+          <w:lang w:val="es-CO"/>
+        </w:rPr>
+        <w:t>delimiter</w:t>
+      </w:r>
+      <w:proofErr w:type="spellEnd"/>
+      <w:r>
+        <w:rPr>
+          <w:lang w:val="es-CO"/>
+        </w:rPr>
+        <w:t>.</w:t>
+      </w:r>
+    </w:p>
+    <w:p>
+      <w:pPr>
+        <w:pStyle w:val="ListParagraph"/>
+        <w:ind w:left="360"/>
+        <w:rPr>
+          <w:lang w:val="es-CO"/>
+        </w:rPr>
+      </w:pPr>
     </w:p>
     <w:p>
       <w:pPr>
@@ -260,6 +725,7 @@
         </w:rPr>
         <w:t xml:space="preserve">¿Qué hace el parámetro </w:t>
       </w:r>
+      <w:proofErr w:type="spellStart"/>
       <w:r>
         <w:rPr>
           <w:rFonts w:ascii="Consolas" w:hAnsi="Consolas"/>
@@ -267,7 +733,37 @@
           <w:iCs/>
           <w:lang w:val="es-419"/>
         </w:rPr>
-        <w:t xml:space="preserve">cmpfunction=None </w:t>
+        <w:t>cmpfunction</w:t>
+      </w:r>
+      <w:proofErr w:type="spellEnd"/>
+      <w:r>
+        <w:rPr>
+          <w:rFonts w:ascii="Consolas" w:hAnsi="Consolas"/>
+          <w:b/>
+          <w:iCs/>
+          <w:lang w:val="es-419"/>
+        </w:rPr>
+        <w:t>=</w:t>
+      </w:r>
+      <w:proofErr w:type="spellStart"/>
+      <w:r>
+        <w:rPr>
+          <w:rFonts w:ascii="Consolas" w:hAnsi="Consolas"/>
+          <w:b/>
+          <w:iCs/>
+          <w:lang w:val="es-419"/>
+        </w:rPr>
+        <w:t>None</w:t>
+      </w:r>
+      <w:proofErr w:type="spellEnd"/>
+      <w:r>
+        <w:rPr>
+          <w:rFonts w:ascii="Consolas" w:hAnsi="Consolas"/>
+          <w:b/>
+          <w:iCs/>
+          <w:lang w:val="es-419"/>
+        </w:rPr>
+        <w:t xml:space="preserve"> </w:t>
       </w:r>
       <w:r>
         <w:rPr>
@@ -276,6 +772,7 @@
         </w:rPr>
         <w:t xml:space="preserve">en la función </w:t>
       </w:r>
+      <w:proofErr w:type="spellStart"/>
       <w:r>
         <w:rPr>
           <w:rFonts w:ascii="Consolas" w:hAnsi="Consolas"/>
@@ -283,7 +780,17 @@
           <w:bCs/>
           <w:lang w:val="es-419"/>
         </w:rPr>
-        <w:t>newList()</w:t>
+        <w:t>newList</w:t>
+      </w:r>
+      <w:proofErr w:type="spellEnd"/>
+      <w:r>
+        <w:rPr>
+          <w:rFonts w:ascii="Consolas" w:hAnsi="Consolas"/>
+          <w:b/>
+          <w:bCs/>
+          <w:lang w:val="es-419"/>
+        </w:rPr>
+        <w:t>()</w:t>
       </w:r>
       <w:r>
         <w:rPr>
@@ -291,6 +798,69 @@
           <w:lang w:val="es-419"/>
         </w:rPr>
         <w:t>?</w:t>
+      </w:r>
+    </w:p>
+    <w:p>
+      <w:pPr>
+        <w:ind w:firstLine="360"/>
+        <w:rPr>
+          <w:lang w:val="es-CO"/>
+        </w:rPr>
+      </w:pPr>
+      <w:r>
+        <w:rPr>
+          <w:lang w:val="es-CO"/>
+        </w:rPr>
+        <w:t>cmpfunction: Es una funcion de comparacion para los elementos de la lista.</w:t>
+      </w:r>
+    </w:p>
+    <w:p>
+      <w:pPr>
+        <w:ind w:left="360"/>
+        <w:rPr>
+          <w:lang w:val="es-CO"/>
+        </w:rPr>
+      </w:pPr>
+      <w:r>
+        <w:rPr>
+          <w:lang w:val="es-CO"/>
+        </w:rPr>
+        <w:t xml:space="preserve">        Si no se provee función de comparación se utiliza la función</w:t>
+      </w:r>
+    </w:p>
+    <w:p>
+      <w:pPr>
+        <w:ind w:left="360"/>
+        <w:rPr>
+          <w:lang w:val="es-CO"/>
+        </w:rPr>
+      </w:pPr>
+      <w:r>
+        <w:rPr>
+          <w:lang w:val="es-CO"/>
+        </w:rPr>
+        <w:t xml:space="preserve">        por defecto pero se debe proveer un valor para key.</w:t>
+      </w:r>
+    </w:p>
+    <w:p>
+      <w:pPr>
+        <w:ind w:left="360"/>
+        <w:rPr>
+          <w:lang w:val="es-CO"/>
+        </w:rPr>
+      </w:pPr>
+      <w:r>
+        <w:rPr>
+          <w:lang w:val="es-CO"/>
+        </w:rPr>
+        <w:t xml:space="preserve">   </w:t>
+      </w:r>
+      <w:r>
+        <w:rPr>
+          <w:lang w:val="es-CO"/>
+        </w:rPr>
+        <w:tab/>
+        <w:t>Si se provee una función de comparación el valor de Key debe ser None.</w:t>
       </w:r>
     </w:p>
     <w:p>
@@ -311,8 +881,25 @@
           <w:rFonts w:ascii="Dax-Regular" w:hAnsi="Dax-Regular"/>
           <w:lang w:val="es-419"/>
         </w:rPr>
-        <w:t xml:space="preserve">¿Qué hace la funció </w:t>
-      </w:r>
+        <w:t xml:space="preserve">¿Qué hace la </w:t>
+      </w:r>
+      <w:proofErr w:type="spellStart"/>
+      <w:r>
+        <w:rPr>
+          <w:rFonts w:ascii="Dax-Regular" w:hAnsi="Dax-Regular"/>
+          <w:lang w:val="es-419"/>
+        </w:rPr>
+        <w:t>funció</w:t>
+      </w:r>
+      <w:proofErr w:type="spellEnd"/>
+      <w:r>
+        <w:rPr>
+          <w:rFonts w:ascii="Dax-Regular" w:hAnsi="Dax-Regular"/>
+          <w:lang w:val="es-419"/>
+        </w:rPr>
+        <w:t xml:space="preserve"> </w:t>
+      </w:r>
+      <w:proofErr w:type="spellStart"/>
       <w:r>
         <w:rPr>
           <w:rFonts w:ascii="Consolas" w:hAnsi="Consolas"/>
@@ -320,7 +907,17 @@
           <w:iCs/>
           <w:lang w:val="es-419"/>
         </w:rPr>
-        <w:t>addLast()</w:t>
+        <w:t>addLast</w:t>
+      </w:r>
+      <w:proofErr w:type="spellEnd"/>
+      <w:r>
+        <w:rPr>
+          <w:rFonts w:ascii="Consolas" w:hAnsi="Consolas"/>
+          <w:b/>
+          <w:iCs/>
+          <w:lang w:val="es-419"/>
+        </w:rPr>
+        <w:t>()</w:t>
       </w:r>
       <w:r>
         <w:rPr>
@@ -328,6 +925,48 @@
           <w:lang w:val="es-419"/>
         </w:rPr>
         <w:t>?</w:t>
+      </w:r>
+    </w:p>
+    <w:p>
+      <w:pPr>
+        <w:ind w:left="360"/>
+        <w:rPr>
+          <w:lang w:val="es-CO"/>
+        </w:rPr>
+      </w:pPr>
+      <w:r>
+        <w:rPr>
+          <w:lang w:val="es-CO"/>
+        </w:rPr>
+        <w:t>Agrega un elemento en la última posición de la lista.</w:t>
+      </w:r>
+    </w:p>
+    <w:p>
+      <w:pPr>
+        <w:ind w:left="360"/>
+        <w:rPr>
+          <w:lang w:val="es-CO"/>
+        </w:rPr>
+      </w:pPr>
+      <w:r>
+        <w:rPr>
+          <w:lang w:val="es-CO"/>
+        </w:rPr>
+        <w:t>Se adiciona un elemento en la última posición de la lista y se actualiza</w:t>
+      </w:r>
+    </w:p>
+    <w:p>
+      <w:pPr>
+        <w:ind w:left="360"/>
+        <w:rPr>
+          <w:lang w:val="es-CO"/>
+        </w:rPr>
+      </w:pPr>
+      <w:r>
+        <w:rPr>
+          <w:lang w:val="es-CO"/>
+        </w:rPr>
+        <w:t>el apuntador a la útima posición. Se incrementa el tamaño de la lista en 1</w:t>
       </w:r>
     </w:p>
     <w:p>
@@ -350,6 +989,7 @@
         </w:rPr>
         <w:t xml:space="preserve">¿Qué hace la función </w:t>
       </w:r>
+      <w:proofErr w:type="spellStart"/>
       <w:r>
         <w:rPr>
           <w:rFonts w:ascii="Consolas" w:hAnsi="Consolas"/>
@@ -357,7 +997,17 @@
           <w:iCs/>
           <w:lang w:val="es-419"/>
         </w:rPr>
-        <w:t>getElement()</w:t>
+        <w:t>getElement</w:t>
+      </w:r>
+      <w:proofErr w:type="spellEnd"/>
+      <w:r>
+        <w:rPr>
+          <w:rFonts w:ascii="Consolas" w:hAnsi="Consolas"/>
+          <w:b/>
+          <w:iCs/>
+          <w:lang w:val="es-419"/>
+        </w:rPr>
+        <w:t>()</w:t>
       </w:r>
       <w:r>
         <w:rPr>
@@ -366,6 +1016,87 @@
         </w:rPr>
         <w:t>?</w:t>
       </w:r>
+    </w:p>
+    <w:p>
+      <w:pPr>
+        <w:ind w:left="360"/>
+        <w:rPr>
+          <w:lang w:val="es-CO"/>
+        </w:rPr>
+      </w:pPr>
+      <w:r>
+        <w:rPr>
+          <w:lang w:val="es-CO"/>
+        </w:rPr>
+        <w:t>Retorna el elemento en la posición pos de la lista.</w:t>
+      </w:r>
+    </w:p>
+    <w:p>
+      <w:pPr>
+        <w:ind w:left="360"/>
+        <w:rPr>
+          <w:lang w:val="es-CO"/>
+        </w:rPr>
+      </w:pPr>
+      <w:r>
+        <w:rPr>
+          <w:lang w:val="es-CO"/>
+        </w:rPr>
+        <w:t xml:space="preserve">    Se recorre la lista hasta el elemento pos, el cual  debe ser mayor</w:t>
+      </w:r>
+    </w:p>
+    <w:p>
+      <w:pPr>
+        <w:ind w:left="360"/>
+        <w:rPr>
+          <w:lang w:val="es-CO"/>
+        </w:rPr>
+      </w:pPr>
+      <w:r>
+        <w:rPr>
+          <w:lang w:val="es-CO"/>
+        </w:rPr>
+        <w:t xml:space="preserve">    que cero y menor o igual al tamaño de la lista.</w:t>
+      </w:r>
+    </w:p>
+    <w:p>
+      <w:pPr>
+        <w:ind w:left="360"/>
+        <w:rPr>
+          <w:lang w:val="es-CO"/>
+        </w:rPr>
+      </w:pPr>
+      <w:r>
+        <w:rPr>
+          <w:lang w:val="es-CO"/>
+        </w:rPr>
+        <w:t xml:space="preserve">    Se retorna el elemento en dicha posición sin eleminarlo.</w:t>
+      </w:r>
+    </w:p>
+    <w:p>
+      <w:pPr>
+        <w:ind w:left="360"/>
+        <w:rPr>
+          <w:lang w:val="es-CO"/>
+        </w:rPr>
+      </w:pPr>
+      <w:r>
+        <w:rPr>
+          <w:lang w:val="es-CO"/>
+        </w:rPr>
+        <w:t xml:space="preserve">    La lista no puede ser vacia.</w:t>
+      </w:r>
+    </w:p>
+    <w:p>
+      <w:pPr>
+        <w:pStyle w:val="ListParagraph"/>
+        <w:ind w:left="360"/>
+        <w:jc w:val="both"/>
+        <w:rPr>
+          <w:rFonts w:ascii="Dax-Regular" w:hAnsi="Dax-Regular"/>
+          <w:lang w:val="es-CO"/>
+        </w:rPr>
+      </w:pPr>
     </w:p>
     <w:p>
       <w:pPr>
@@ -387,6 +1118,7 @@
         </w:rPr>
         <w:t xml:space="preserve">¿Qué hace la función </w:t>
       </w:r>
+      <w:proofErr w:type="spellStart"/>
       <w:r>
         <w:rPr>
           <w:rFonts w:ascii="Consolas" w:hAnsi="Consolas"/>
@@ -394,7 +1126,17 @@
           <w:iCs/>
           <w:lang w:val="es-419"/>
         </w:rPr>
-        <w:t>subList()</w:t>
+        <w:t>subList</w:t>
+      </w:r>
+      <w:proofErr w:type="spellEnd"/>
+      <w:r>
+        <w:rPr>
+          <w:rFonts w:ascii="Consolas" w:hAnsi="Consolas"/>
+          <w:b/>
+          <w:iCs/>
+          <w:lang w:val="es-419"/>
+        </w:rPr>
+        <w:t>()</w:t>
       </w:r>
       <w:r>
         <w:rPr>
@@ -403,6 +1145,81 @@
         </w:rPr>
         <w:t>?</w:t>
       </w:r>
+    </w:p>
+    <w:p>
+      <w:pPr>
+        <w:rPr>
+          <w:lang w:val="es-CO"/>
+        </w:rPr>
+      </w:pPr>
+      <w:r>
+        <w:rPr>
+          <w:lang w:val="es-CO"/>
+        </w:rPr>
+        <w:t>Retorna una sublista de la lista lst.</w:t>
+      </w:r>
+    </w:p>
+    <w:p>
+      <w:pPr>
+        <w:rPr>
+          <w:lang w:val="es-CO"/>
+        </w:rPr>
+      </w:pPr>
+      <w:r>
+        <w:rPr>
+          <w:lang w:val="es-CO"/>
+        </w:rPr>
+        <w:t xml:space="preserve">    Se retorna una lista que contiene los elementos a partir de la</w:t>
+      </w:r>
+    </w:p>
+    <w:p>
+      <w:pPr>
+        <w:rPr>
+          <w:lang w:val="es-CO"/>
+        </w:rPr>
+      </w:pPr>
+      <w:r>
+        <w:rPr>
+          <w:lang w:val="es-CO"/>
+        </w:rPr>
+        <w:t xml:space="preserve">    posicion pos, con una longitud de nume</w:t>
+      </w:r>
+      <w:r>
+        <w:rPr>
+          <w:lang w:val="es-CO"/>
+        </w:rPr>
+        <w:t>ro de</w:t>
+      </w:r>
+      <w:r>
+        <w:rPr>
+          <w:lang w:val="es-CO"/>
+        </w:rPr>
+        <w:t xml:space="preserve"> elementos.</w:t>
+      </w:r>
+    </w:p>
+    <w:p>
+      <w:pPr>
+        <w:rPr>
+          <w:lang w:val="es-CO"/>
+        </w:rPr>
+      </w:pPr>
+      <w:r>
+        <w:rPr>
+          <w:lang w:val="es-CO"/>
+        </w:rPr>
+        <w:t xml:space="preserve">    Se crea una copia de dichos elementos y se retorna una lista nueva.</w:t>
+      </w:r>
+    </w:p>
+    <w:p>
+      <w:pPr>
+        <w:pStyle w:val="ListParagraph"/>
+        <w:ind w:left="360"/>
+        <w:jc w:val="both"/>
+        <w:rPr>
+          <w:rFonts w:ascii="Dax-Regular" w:hAnsi="Dax-Regular"/>
+          <w:lang w:val="es-CO"/>
+        </w:rPr>
+      </w:pPr>
     </w:p>
     <w:p>
       <w:pPr>
@@ -456,6 +1273,72 @@
         </w:rPr>
         <w:t>?</w:t>
       </w:r>
+    </w:p>
+    <w:p>
+      <w:pPr>
+        <w:pStyle w:val="ListParagraph"/>
+        <w:ind w:left="360"/>
+        <w:jc w:val="both"/>
+        <w:rPr>
+          <w:rFonts w:ascii="Dax-Regular" w:hAnsi="Dax-Regular"/>
+          <w:lang w:val="es-CO"/>
+        </w:rPr>
+      </w:pPr>
+      <w:r>
+        <w:rPr>
+          <w:rFonts w:ascii="Dax-Regular" w:hAnsi="Dax-Regular"/>
+          <w:lang w:val="es-419"/>
+        </w:rPr>
+        <w:t xml:space="preserve">Considero que el principal cambio que notamos fue que el tiempo de carga de la información del catálogo fue mayor que cuando se </w:t>
+      </w:r>
+      <w:proofErr w:type="spellStart"/>
+      <w:r>
+        <w:rPr>
+          <w:rFonts w:ascii="Dax-Regular" w:hAnsi="Dax-Regular"/>
+          <w:lang w:val="es-419"/>
+        </w:rPr>
+        <w:t>us</w:t>
+      </w:r>
+      <w:r>
+        <w:rPr>
+          <w:rFonts w:ascii="Dax-Regular" w:hAnsi="Dax-Regular"/>
+          <w:lang w:val="es-CO"/>
+        </w:rPr>
+        <w:t>ó</w:t>
+      </w:r>
+      <w:proofErr w:type="spellEnd"/>
+      <w:r>
+        <w:rPr>
+          <w:rFonts w:ascii="Dax-Regular" w:hAnsi="Dax-Regular"/>
+          <w:lang w:val="es-CO"/>
+        </w:rPr>
+        <w:t xml:space="preserve"> ARRAY</w:t>
+      </w:r>
+      <w:r>
+        <w:rPr>
+          <w:rFonts w:ascii="Dax-Regular" w:hAnsi="Dax-Regular"/>
+          <w:lang w:val="es-CO"/>
+        </w:rPr>
+        <w:t>_</w:t>
+      </w:r>
+      <w:r>
+        <w:rPr>
+          <w:rFonts w:ascii="Dax-Regular" w:hAnsi="Dax-Regular"/>
+          <w:lang w:val="es-CO"/>
+        </w:rPr>
+        <w:t xml:space="preserve">LIST. Sin embargo, al implementar las otras opciones, el tiempo en el que respondió el programa parece ser el mismo tanto para ARRAY_LIST como para cuando se usa SINGLE_LIST. </w:t>
+      </w:r>
+    </w:p>
+    <w:p>
+      <w:pPr>
+        <w:pStyle w:val="ListParagraph"/>
+        <w:ind w:left="360"/>
+        <w:jc w:val="both"/>
+        <w:rPr>
+          <w:rFonts w:ascii="Dax-Regular" w:hAnsi="Dax-Regular"/>
+          <w:lang w:val="es-419"/>
+        </w:rPr>
+      </w:pPr>
     </w:p>
     <w:p>
       <w:pPr>
@@ -475,7 +1358,7 @@
 </file>
 
 <file path=word/numbering.xml><?xml version="1.0" encoding="utf-8"?>
-<w:numbering xmlns:wpc="http://schemas.microsoft.com/office/word/2010/wordprocessingCanvas" xmlns:cx="http://schemas.microsoft.com/office/drawing/2014/chartex" xmlns:cx1="http://schemas.microsoft.com/office/drawing/2015/9/8/chartex" xmlns:cx2="http://schemas.microsoft.com/office/drawing/2015/10/21/chartex" xmlns:cx3="http://schemas.microsoft.com/office/drawing/2016/5/9/chartex" xmlns:cx4="http://schemas.microsoft.com/office/drawing/2016/5/10/chartex" xmlns:cx5="http://schemas.microsoft.com/office/drawing/2016/5/11/chartex" xmlns:cx6="http://schemas.microsoft.com/office/drawing/2016/5/12/chartex" xmlns:cx7="http://schemas.microsoft.com/office/drawing/2016/5/13/chartex" xmlns:cx8="http://schemas.microsoft.com/office/drawing/2016/5/14/chartex" xmlns:mc="http://schemas.openxmlformats.org/markup-compatibility/2006" xmlns:aink="http://schemas.microsoft.com/office/drawing/2016/ink" xmlns:am3d="http://schemas.microsoft.com/office/drawing/2017/model3d" xmlns:o="urn:schemas-microsoft-com:office:office" xmlns:r="http://schemas.openxmlformats.org/officeDocument/2006/relationships" xmlns:m="http://schemas.openxmlformats.org/officeDocument/2006/math" xmlns:v="urn:schemas-microsoft-com:vml" xmlns:wp14="http://schemas.microsoft.com/office/word/2010/wordprocessingDrawing" xmlns:wp="http://schemas.openxmlformats.org/drawingml/2006/wordprocessingDrawing" xmlns:w10="urn:schemas-microsoft-com:office:word" xmlns:w="http://schemas.openxmlformats.org/wordprocessingml/2006/main" xmlns:w14="http://schemas.microsoft.com/office/word/2010/wordml" xmlns:w15="http://schemas.microsoft.com/office/word/2012/wordml" xmlns:w16cex="http://schemas.microsoft.com/office/word/2018/wordml/cex" xmlns:w16cid="http://schemas.microsoft.com/office/word/2016/wordml/cid" xmlns:w16="http://schemas.microsoft.com/office/word/2018/wordml" xmlns:w16se="http://schemas.microsoft.com/office/word/2015/wordml/symex" xmlns:wpg="http://schemas.microsoft.com/office/word/2010/wordprocessingGroup" xmlns:wpi="http://schemas.microsoft.com/office/word/2010/wordprocessingInk" xmlns:wne="http://schemas.microsoft.com/office/word/2006/wordml" xmlns:wps="http://schemas.microsoft.com/office/word/2010/wordprocessingShape" mc:Ignorable="w14 w15 w16se w16cid w16 w16cex wp14">
+<w:numbering xmlns:wpc="http://schemas.microsoft.com/office/word/2010/wordprocessingCanvas" xmlns:cx="http://schemas.microsoft.com/office/drawing/2014/chartex" xmlns:cx1="http://schemas.microsoft.com/office/drawing/2015/9/8/chartex" xmlns:cx2="http://schemas.microsoft.com/office/drawing/2015/10/21/chartex" xmlns:cx3="http://schemas.microsoft.com/office/drawing/2016/5/9/chartex" xmlns:cx4="http://schemas.microsoft.com/office/drawing/2016/5/10/chartex" xmlns:cx5="http://schemas.microsoft.com/office/drawing/2016/5/11/chartex" xmlns:cx6="http://schemas.microsoft.com/office/drawing/2016/5/12/chartex" xmlns:cx7="http://schemas.microsoft.com/office/drawing/2016/5/13/chartex" xmlns:cx8="http://schemas.microsoft.com/office/drawing/2016/5/14/chartex" xmlns:mc="http://schemas.openxmlformats.org/markup-compatibility/2006" xmlns:aink="http://schemas.microsoft.com/office/drawing/2016/ink" xmlns:am3d="http://schemas.microsoft.com/office/drawing/2017/model3d" xmlns:o="urn:schemas-microsoft-com:office:office" xmlns:r="http://schemas.openxmlformats.org/officeDocument/2006/relationships" xmlns:m="http://schemas.openxmlformats.org/officeDocument/2006/math" xmlns:v="urn:schemas-microsoft-com:vml" xmlns:wp14="http://schemas.microsoft.com/office/word/2010/wordprocessingDrawing" xmlns:wp="http://schemas.openxmlformats.org/drawingml/2006/wordprocessingDrawing" xmlns:w10="urn:schemas-microsoft-com:office:word" xmlns:w="http://schemas.openxmlformats.org/wordprocessingml/2006/main" xmlns:w14="http://schemas.microsoft.com/office/word/2010/wordml" xmlns:w15="http://schemas.microsoft.com/office/word/2012/wordml" xmlns:w16cex="http://schemas.microsoft.com/office/word/2018/wordml/cex" xmlns:w16cid="http://schemas.microsoft.com/office/word/2016/wordml/cid" xmlns:w16="http://schemas.microsoft.com/office/word/2018/wordml" xmlns:w16sdtdh="http://schemas.microsoft.com/office/word/2020/wordml/sdtdatahash" xmlns:w16se="http://schemas.microsoft.com/office/word/2015/wordml/symex" xmlns:wpg="http://schemas.microsoft.com/office/word/2010/wordprocessingGroup" xmlns:wpi="http://schemas.microsoft.com/office/word/2010/wordprocessingInk" xmlns:wne="http://schemas.microsoft.com/office/word/2006/wordml" xmlns:wps="http://schemas.microsoft.com/office/word/2010/wordprocessingShape" mc:Ignorable="w14 w15 w16se w16cid w16 w16cex w16sdtdh wp14">
   <w:abstractNum w:abstractNumId="0" w15:restartNumberingAfterBreak="0">
     <w:nsid w:val="446D4DDB"/>
     <w:multiLevelType w:val="multilevel"/>
@@ -596,7 +1479,7 @@
 </file>
 
 <file path=word/styles.xml><?xml version="1.0" encoding="utf-8"?>
-<w:styles xmlns:mc="http://schemas.openxmlformats.org/markup-compatibility/2006" xmlns:r="http://schemas.openxmlformats.org/officeDocument/2006/relationships" xmlns:w="http://schemas.openxmlformats.org/wordprocessingml/2006/main" xmlns:w14="http://schemas.microsoft.com/office/word/2010/wordml" xmlns:w15="http://schemas.microsoft.com/office/word/2012/wordml" xmlns:w16cex="http://schemas.microsoft.com/office/word/2018/wordml/cex" xmlns:w16cid="http://schemas.microsoft.com/office/word/2016/wordml/cid" xmlns:w16="http://schemas.microsoft.com/office/word/2018/wordml" xmlns:w16se="http://schemas.microsoft.com/office/word/2015/wordml/symex" mc:Ignorable="w14 w15 w16se w16cid w16 w16cex">
+<w:styles xmlns:mc="http://schemas.openxmlformats.org/markup-compatibility/2006" xmlns:r="http://schemas.openxmlformats.org/officeDocument/2006/relationships" xmlns:w="http://schemas.openxmlformats.org/wordprocessingml/2006/main" xmlns:w14="http://schemas.microsoft.com/office/word/2010/wordml" xmlns:w15="http://schemas.microsoft.com/office/word/2012/wordml" xmlns:w16cex="http://schemas.microsoft.com/office/word/2018/wordml/cex" xmlns:w16cid="http://schemas.microsoft.com/office/word/2016/wordml/cid" xmlns:w16="http://schemas.microsoft.com/office/word/2018/wordml" xmlns:w16sdtdh="http://schemas.microsoft.com/office/word/2020/wordml/sdtdatahash" xmlns:w16se="http://schemas.microsoft.com/office/word/2015/wordml/symex" mc:Ignorable="w14 w15 w16se w16cid w16 w16cex w16sdtdh">
   <w:docDefaults>
     <w:rPrDefault>
       <w:rPr>

</xml_diff>